<commit_message>
Finished TP2_cpp without OPT
</commit_message>
<xml_diff>
--- a/TP2_cpp/Rapport.docx
+++ b/TP2_cpp/Rapport.docx
@@ -344,34 +344,50 @@
         <w:rPr>
           <w:lang w:val="fr-FR"/>
         </w:rPr>
-        <w:t xml:space="preserve"> et étant </w:t>
-      </w:r>
-      <w:bookmarkStart w:id="0" w:name="_GoBack"/>
-      <w:bookmarkEnd w:id="0"/>
-      <w:r>
-        <w:rPr>
-          <w:lang w:val="fr-FR"/>
-        </w:rPr>
-        <w:t xml:space="preserve">donné que l’on peut recevoir une grande quantité de commandes, nous avons choisi, pour des raisons </w:t>
-      </w:r>
-      <w:r>
-        <w:rPr>
-          <w:lang w:val="fr-FR"/>
-        </w:rPr>
-        <w:t>de performances de ne pas utiliser ‘std ::cin’ mais une fonction plus bas niveau permettant une lecture de l’entrée standard par blocs vers un buffer.</w:t>
-      </w:r>
-    </w:p>
-    <w:p>
-      <w:pPr>
-        <w:rPr>
-          <w:lang w:val="fr-FR"/>
-        </w:rPr>
-      </w:pPr>
+        <w:t xml:space="preserve"> et étant donné que l’on peut recevoir une grande quantité de commandes, nous avons choisi, pour des raisons </w:t>
+      </w:r>
+      <w:r>
+        <w:rPr>
+          <w:lang w:val="fr-FR"/>
+        </w:rPr>
+        <w:t>de performances de ne pas utiliser ‘std ::cin’ mais une fonction plus bas niveau</w:t>
+      </w:r>
+      <w:r>
+        <w:rPr>
+          <w:lang w:val="fr-FR"/>
+        </w:rPr>
+        <w:t xml:space="preserve"> (‘fget’)</w:t>
+      </w:r>
+      <w:r>
+        <w:rPr>
+          <w:lang w:val="fr-FR"/>
+        </w:rPr>
+        <w:t xml:space="preserve"> permettant une lecture de l’entrée standard par blocs vers un buffer.</w:t>
+      </w:r>
+      <w:r>
+        <w:rPr>
+          <w:lang w:val="fr-FR"/>
+        </w:rPr>
+        <w:t xml:space="preserve"> L’une des conséquences de cette lecture par bloc est qui si l’on utilise le programme sans utiliser un </w:t>
+      </w:r>
       <w:r>
         <w:rPr>
           <w:lang w:val="fr-FR"/>
         </w:rPr>
         <w:lastRenderedPageBreak/>
+        <w:t>fichier redirigé vers celui-ci, l’utilisateur doit appuyer sur CTRL+C pour exécuter les commandes qu’il a tapées. On pourrait imaginer une option ‘-i’ pour rendre le programme interactif pour enlever ce comportement (le programme utiliserais dans ce cas scanf ou std ;;cin)</w:t>
+      </w:r>
+    </w:p>
+    <w:p>
+      <w:pPr>
+        <w:rPr>
+          <w:lang w:val="fr-FR"/>
+        </w:rPr>
+      </w:pPr>
+      <w:r>
+        <w:rPr>
+          <w:lang w:val="fr-FR"/>
+        </w:rPr>
         <w:t>Le code dans la fonction ‘main’ gère cette lecture par blocs et appelle la fonction ‘</w:t>
       </w:r>
       <w:r>
@@ -761,6 +777,46 @@
           <w:lang w:val="fr-FR"/>
         </w:rPr>
         <w:t xml:space="preserve"> et vis versa.</w:t>
+      </w:r>
+      <w:r>
+        <w:rPr>
+          <w:lang w:val="fr-FR"/>
+        </w:rPr>
+        <w:t xml:space="preserve"> </w:t>
+      </w:r>
+    </w:p>
+    <w:p>
+      <w:pPr>
+        <w:rPr>
+          <w:rFonts w:asciiTheme="majorHAnsi" w:eastAsiaTheme="majorEastAsia" w:hAnsiTheme="majorHAnsi" w:cstheme="majorBidi"/>
+          <w:color w:val="2E74B5" w:themeColor="accent1" w:themeShade="BF"/>
+          <w:sz w:val="28"/>
+          <w:szCs w:val="28"/>
+          <w:lang w:val="fr-FR"/>
+        </w:rPr>
+      </w:pPr>
+      <w:r>
+        <w:rPr>
+          <w:rFonts w:asciiTheme="majorHAnsi" w:eastAsiaTheme="majorEastAsia" w:hAnsiTheme="majorHAnsi" w:cstheme="majorBidi"/>
+          <w:color w:val="2E74B5" w:themeColor="accent1" w:themeShade="BF"/>
+          <w:sz w:val="28"/>
+          <w:szCs w:val="28"/>
+          <w:lang w:val="fr-FR"/>
+        </w:rPr>
+        <w:t>Stockages dynamiques</w:t>
+      </w:r>
+    </w:p>
+    <w:p>
+      <w:pPr>
+        <w:rPr>
+          <w:lang w:val="fr-FR"/>
+        </w:rPr>
+      </w:pPr>
+      <w:r>
+        <w:rPr>
+          <w:lang w:val="fr-FR"/>
+        </w:rPr>
+        <w:t>Un choix important que nous avons fait a été de faire en sorte que le stockage en mémoire des donnée soit dynamique sans pour autant avoir un gros impact sur les performances. Ainsi même si le programme est fait pour traiter une grande quantité d’événements, le programme ne prendra pas beaucoup de mémoire si l’on ne fait pas beaucoup de commandes.</w:t>
       </w:r>
     </w:p>
     <w:p>
@@ -1832,6 +1888,7 @@
         <w:rPr>
           <w:lang w:val="fr-FR"/>
         </w:rPr>
+        <w:lastRenderedPageBreak/>
         <w:t xml:space="preserve">nos surcharges de la fonction swap sans risquer un appel à </w:t>
       </w:r>
       <w:r>
@@ -2105,7 +2162,6 @@
           <w:szCs w:val="19"/>
           <w:highlight w:val="white"/>
         </w:rPr>
-        <w:lastRenderedPageBreak/>
         <w:t>template</w:t>
       </w:r>
       <w:r>
@@ -3211,6 +3267,7 @@
         <w:rPr>
           <w:lang w:val="fr-FR"/>
         </w:rPr>
+        <w:lastRenderedPageBreak/>
         <w:t xml:space="preserve">La méthode ‘sort’ permet de trier les éléments du vecteur grâce à l’algorithme quicksort. Le tri se fait </w:t>
       </w:r>
       <w:r>
@@ -3468,7 +3525,6 @@
         <w:rPr>
           <w:lang w:val="fr-FR"/>
         </w:rPr>
-        <w:lastRenderedPageBreak/>
         <w:t xml:space="preserve">Nous avons également surchargé </w:t>
       </w:r>
       <w:r>
@@ -4465,6 +4521,7 @@
           <w:highlight w:val="white"/>
           <w:lang w:val="fr-FR"/>
         </w:rPr>
+        <w:lastRenderedPageBreak/>
         <w:t>{</w:t>
       </w:r>
     </w:p>
@@ -5355,7 +5412,6 @@
         <w:rPr>
           <w:lang w:val="fr-FR"/>
         </w:rPr>
-        <w:lastRenderedPageBreak/>
         <w:t xml:space="preserve">L’attribut ‘traff’ représente l’état du </w:t>
       </w:r>
       <w:r>
@@ -5973,6 +6029,12 @@
       </w:r>
       <w:r>
         <w:rPr>
+          <w:highlight w:val="white"/>
+        </w:rPr>
+        <w:t>(</w:t>
+      </w:r>
+      <w:r>
+        <w:rPr>
           <w:color w:val="0000FF"/>
           <w:highlight w:val="white"/>
         </w:rPr>
@@ -6040,6 +6102,12 @@
         <w:rPr>
           <w:highlight w:val="white"/>
         </w:rPr>
+        <w:t>)</w:t>
+      </w:r>
+      <w:r>
+        <w:rPr>
+          <w:highlight w:val="white"/>
+        </w:rPr>
         <w:t xml:space="preserve"> &lt; </w:t>
       </w:r>
     </w:p>
@@ -6059,6 +6127,12 @@
       </w:r>
       <w:r>
         <w:rPr>
+          <w:highlight w:val="white"/>
+        </w:rPr>
+        <w:t>(</w:t>
+      </w:r>
+      <w:r>
+        <w:rPr>
           <w:color w:val="0000FF"/>
           <w:highlight w:val="white"/>
         </w:rPr>
@@ -6120,7 +6194,19 @@
         <w:rPr>
           <w:highlight w:val="white"/>
         </w:rPr>
-        <w:t xml:space="preserve">::COMPARISION_MASK </w:t>
+        <w:t>::COMPARISION_MASK</w:t>
+      </w:r>
+      <w:r>
+        <w:rPr>
+          <w:highlight w:val="white"/>
+        </w:rPr>
+        <w:t>)</w:t>
+      </w:r>
+      <w:r>
+        <w:rPr>
+          <w:highlight w:val="white"/>
+        </w:rPr>
+        <w:t xml:space="preserve"> </w:t>
       </w:r>
       <w:r>
         <w:rPr>
@@ -6176,6 +6262,8 @@
         </w:rPr>
         <w:t>Structure capteur_stat</w:t>
       </w:r>
+      <w:bookmarkStart w:id="0" w:name="_GoBack"/>
+      <w:bookmarkEnd w:id="0"/>
     </w:p>
     <w:p>
       <w:pPr>
@@ -7153,6 +7241,7 @@
         <w:rPr>
           <w:lang w:val="fr-FR"/>
         </w:rPr>
+        <w:lastRenderedPageBreak/>
         <w:t>Les statistiques concernant les commandes</w:t>
       </w:r>
       <w:r>
@@ -7989,7 +8078,6 @@
         <w:rPr>
           <w:lang w:val="fr-FR"/>
         </w:rPr>
-        <w:lastRenderedPageBreak/>
         <w:t>‘</w:t>
       </w:r>
       <w:r>
@@ -9803,7 +9891,7 @@
 </file>
 
 <file path=customXml/itemProps1.xml><?xml version="1.0" encoding="utf-8"?>
-<ds:datastoreItem xmlns:ds="http://schemas.openxmlformats.org/officeDocument/2006/customXml" ds:itemID="{B442B077-D017-45B5-B9D5-8CA308F676EF}">
+<ds:datastoreItem xmlns:ds="http://schemas.openxmlformats.org/officeDocument/2006/customXml" ds:itemID="{F80CB5ED-D48F-4802-BC3A-A9E8F4B5BF5A}">
   <ds:schemaRefs>
     <ds:schemaRef ds:uri="http://schemas.openxmlformats.org/officeDocument/2006/bibliography"/>
   </ds:schemaRefs>

</xml_diff>

<commit_message>
Minor useless corrections of TP2_cpp
</commit_message>
<xml_diff>
--- a/TP2_cpp/Rapport.docx
+++ b/TP2_cpp/Rapport.docx
@@ -1829,7 +1829,17 @@
           <w:szCs w:val="19"/>
           <w:highlight w:val="white"/>
         </w:rPr>
-        <w:t>// Récursion</w:t>
+        <w:t xml:space="preserve">// </w:t>
+      </w:r>
+      <w:r>
+        <w:rPr>
+          <w:rFonts w:ascii="Consolas" w:hAnsi="Consolas" w:cs="Consolas"/>
+          <w:color w:val="008000"/>
+          <w:sz w:val="19"/>
+          <w:szCs w:val="19"/>
+          <w:highlight w:val="white"/>
+        </w:rPr>
+        <w:t>Recursion</w:t>
       </w:r>
     </w:p>
     <w:p>
@@ -5122,17 +5132,7 @@
           <w:szCs w:val="19"/>
           <w:lang w:val="fr-FR"/>
         </w:rPr>
-        <w:t xml:space="preserve"> pour les membres de vec&lt;T&gt;</w:t>
-      </w:r>
-      <w:r>
-        <w:rPr>
-          <w:rFonts w:ascii="Consolas" w:hAnsi="Consolas" w:cs="Consolas"/>
-          <w:color w:val="008000"/>
-          <w:sz w:val="19"/>
-          <w:szCs w:val="19"/>
-          <w:lang w:val="fr-FR"/>
-        </w:rPr>
-        <w:t>…</w:t>
+        <w:t xml:space="preserve"> pour les membres de vec&lt;T&gt;...</w:t>
       </w:r>
     </w:p>
     <w:p>
@@ -5164,7 +5164,15 @@
         <w:rPr>
           <w:lang w:val="fr-FR"/>
         </w:rPr>
-        <w:t xml:space="preserve"> le constructeur de copie où l’on fait attention à toujours laisser l’objet de type ‘vec’ dans un état cohérent.</w:t>
+        <w:t xml:space="preserve"> le constructeur de copie où l’on fait attention à toujours laisser l’objet de type ‘vec’ dans un état cohé</w:t>
+      </w:r>
+      <w:bookmarkStart w:id="0" w:name="_GoBack"/>
+      <w:bookmarkEnd w:id="0"/>
+      <w:r>
+        <w:rPr>
+          <w:lang w:val="fr-FR"/>
+        </w:rPr>
+        <w:t>rent.</w:t>
       </w:r>
     </w:p>
     <w:p>
@@ -9516,15 +9524,7 @@
         <w:rPr>
           <w:lang w:val="fr-FR"/>
         </w:rPr>
-        <w:t>des informations issues des commandes ADD. C’est pourquoi nous avons c</w:t>
-      </w:r>
-      <w:bookmarkStart w:id="0" w:name="_GoBack"/>
-      <w:bookmarkEnd w:id="0"/>
-      <w:r>
-        <w:rPr>
-          <w:lang w:val="fr-FR"/>
-        </w:rPr>
-        <w:t>hoisi de stocker en mémoire tous les événements.</w:t>
+        <w:t>des informations issues des commandes ADD. C’est pourquoi nous avons choisi de stocker en mémoire tous les événements.</w:t>
       </w:r>
     </w:p>
     <w:p>
@@ -11263,7 +11263,7 @@
 </file>
 
 <file path=customXml/itemProps1.xml><?xml version="1.0" encoding="utf-8"?>
-<ds:datastoreItem xmlns:ds="http://schemas.openxmlformats.org/officeDocument/2006/customXml" ds:itemID="{B596D8C3-4AFD-4E64-B08C-A85BAF946B68}">
+<ds:datastoreItem xmlns:ds="http://schemas.openxmlformats.org/officeDocument/2006/customXml" ds:itemID="{531C218C-B933-4B33-A0AE-B821F2DE7DDD}">
   <ds:schemaRefs>
     <ds:schemaRef ds:uri="http://schemas.openxmlformats.org/officeDocument/2006/bibliography"/>
   </ds:schemaRefs>

</xml_diff>